<commit_message>
Episode 3 Igniting the App
</commit_message>
<xml_diff>
--- a/Assignment 2 Notes.docx
+++ b/Assignment 2 Notes.docx
@@ -270,6 +270,13 @@
         </w:rPr>
         <w:t>NPX is a NPM package executer, it is used to execute packages directly available on the npm registry without even installing them.</w:t>
       </w:r>
+      <w:r>
+        <w:rPr>
+          <w:sz w:val="28"/>
+          <w:szCs w:val="28"/>
+        </w:rPr>
+        <w:t xml:space="preserve"> We can assume that npx = npm run</w:t>
+      </w:r>
     </w:p>
     <w:p>
       <w:pPr>
@@ -435,7 +442,6 @@
           <w:sz w:val="28"/>
           <w:szCs w:val="28"/>
         </w:rPr>
-        <w:lastRenderedPageBreak/>
         <w:t>What is Hot Module Replacement?</w:t>
       </w:r>
     </w:p>
@@ -778,7 +784,6 @@
           <w:sz w:val="28"/>
           <w:szCs w:val="28"/>
         </w:rPr>
-        <w:lastRenderedPageBreak/>
         <w:t>What is `node_modules` ? Is it a good idea to push that on git?</w:t>
       </w:r>
     </w:p>
@@ -825,14 +830,7 @@
           <w:sz w:val="28"/>
           <w:szCs w:val="28"/>
         </w:rPr>
-        <w:t xml:space="preserve"> </w:t>
-      </w:r>
-      <w:r>
-        <w:rPr>
-          <w:sz w:val="28"/>
-          <w:szCs w:val="28"/>
-        </w:rPr>
-        <w:t>has dep</w:t>
+        <w:t xml:space="preserve"> has dep</w:t>
       </w:r>
       <w:r>
         <w:rPr>
@@ -860,14 +858,7 @@
           <w:sz w:val="28"/>
           <w:szCs w:val="28"/>
         </w:rPr>
-        <w:t xml:space="preserve"> </w:t>
-      </w:r>
-      <w:r>
-        <w:rPr>
-          <w:sz w:val="28"/>
-          <w:szCs w:val="28"/>
-        </w:rPr>
-        <w:t>on another</w:t>
+        <w:t xml:space="preserve"> on another</w:t>
       </w:r>
       <w:r>
         <w:rPr>
@@ -888,14 +879,7 @@
           <w:sz w:val="28"/>
           <w:szCs w:val="28"/>
         </w:rPr>
-        <w:t>endency</w:t>
-      </w:r>
-      <w:r>
-        <w:rPr>
-          <w:sz w:val="28"/>
-          <w:szCs w:val="28"/>
-        </w:rPr>
-        <w:t xml:space="preserve"> tree gets created</w:t>
+        <w:t>endency tree gets created</w:t>
       </w:r>
       <w:r>
         <w:rPr>
@@ -909,14 +893,7 @@
           <w:sz w:val="28"/>
           <w:szCs w:val="28"/>
         </w:rPr>
-        <w:t>endency</w:t>
-      </w:r>
-      <w:r>
-        <w:rPr>
-          <w:sz w:val="28"/>
-          <w:szCs w:val="28"/>
-        </w:rPr>
-        <w:t xml:space="preserve">. </w:t>
+        <w:t xml:space="preserve">endency. </w:t>
       </w:r>
     </w:p>
     <w:p>
@@ -1063,6 +1040,20 @@
           <w:szCs w:val="28"/>
         </w:rPr>
         <w:t>adds polyfills</w:t>
+      </w:r>
+      <w:r>
+        <w:rPr>
+          <w:sz w:val="28"/>
+          <w:szCs w:val="28"/>
+        </w:rPr>
+        <w:t>. Babel converts our code.</w:t>
+      </w:r>
+      <w:r>
+        <w:rPr>
+          <w:sz w:val="28"/>
+          <w:szCs w:val="28"/>
+        </w:rPr>
+        <w:t xml:space="preserve"> We do not have to write polyfills</w:t>
       </w:r>
     </w:p>
     <w:p>
@@ -1215,6 +1206,7 @@
           <w:sz w:val="28"/>
           <w:szCs w:val="28"/>
         </w:rPr>
+        <w:lastRenderedPageBreak/>
         <w:t>About Intergrity in package-lock -&gt; Hash maintains the integrity that versions of the packages are same on the sever machine as well as our local machine</w:t>
       </w:r>
     </w:p>
@@ -1235,7 +1227,6 @@
           <w:sz w:val="28"/>
           <w:szCs w:val="28"/>
         </w:rPr>
-        <w:lastRenderedPageBreak/>
         <w:t>npm init -&gt; npm gets installed we get package.json file</w:t>
       </w:r>
     </w:p>
@@ -1257,6 +1248,26 @@
           <w:szCs w:val="28"/>
         </w:rPr>
         <w:t>npm i -D parcel -&gt; parcel gets installed</w:t>
+      </w:r>
+    </w:p>
+    <w:p>
+      <w:pPr>
+        <w:pStyle w:val="ListParagraph"/>
+        <w:numPr>
+          <w:ilvl w:val="0"/>
+          <w:numId w:val="6"/>
+        </w:numPr>
+        <w:rPr>
+          <w:sz w:val="28"/>
+          <w:szCs w:val="28"/>
+        </w:rPr>
+      </w:pPr>
+      <w:r>
+        <w:rPr>
+          <w:sz w:val="28"/>
+          <w:szCs w:val="28"/>
+        </w:rPr>
+        <w:t>npx parcel build idex.html</w:t>
       </w:r>
     </w:p>
     <w:p>
@@ -2559,6 +2570,7 @@
   <w:style w:type="character" w:default="1" w:styleId="DefaultParagraphFont">
     <w:name w:val="Default Paragraph Font"/>
     <w:uiPriority w:val="1"/>
+    <w:semiHidden/>
     <w:unhideWhenUsed/>
   </w:style>
   <w:style w:type="table" w:default="1" w:styleId="TableNormal">

</xml_diff>